<commit_message>
Update doctoral symposium template.
</commit_message>
<xml_diff>
--- a/content/upcoming-conference/call-for-papers/ICRAT2022_doctoral_symposium_template.docx
+++ b/content/upcoming-conference/call-for-papers/ICRAT2022_doctoral_symposium_template.docx
@@ -1,6 +1,6 @@
 
 <file path=word/document.xml><?xml version="1.0" encoding="utf-8"?>
-<w:document xmlns:wpc="http://schemas.microsoft.com/office/word/2010/wordprocessingCanvas" xmlns:cx="http://schemas.microsoft.com/office/drawing/2014/chartex" xmlns:cx1="http://schemas.microsoft.com/office/drawing/2015/9/8/chartex" xmlns:cx2="http://schemas.microsoft.com/office/drawing/2015/10/21/chartex" xmlns:cx3="http://schemas.microsoft.com/office/drawing/2016/5/9/chartex" xmlns:cx4="http://schemas.microsoft.com/office/drawing/2016/5/10/chartex" xmlns:cx5="http://schemas.microsoft.com/office/drawing/2016/5/11/chartex" xmlns:cx6="http://schemas.microsoft.com/office/drawing/2016/5/12/chartex" xmlns:cx7="http://schemas.microsoft.com/office/drawing/2016/5/13/chartex" xmlns:cx8="http://schemas.microsoft.com/office/drawing/2016/5/14/chartex" xmlns:mc="http://schemas.openxmlformats.org/markup-compatibility/2006" xmlns:aink="http://schemas.microsoft.com/office/drawing/2016/ink" xmlns:am3d="http://schemas.microsoft.com/office/drawing/2017/model3d" xmlns:o="urn:schemas-microsoft-com:office:office" xmlns:r="http://schemas.openxmlformats.org/officeDocument/2006/relationships" xmlns:m="http://schemas.openxmlformats.org/officeDocument/2006/math" xmlns:v="urn:schemas-microsoft-com:vml" xmlns:wp14="http://schemas.microsoft.com/office/word/2010/wordprocessingDrawing" xmlns:wp="http://schemas.openxmlformats.org/drawingml/2006/wordprocessingDrawing" xmlns:w10="urn:schemas-microsoft-com:office:word" xmlns:w="http://schemas.openxmlformats.org/wordprocessingml/2006/main" xmlns:w14="http://schemas.microsoft.com/office/word/2010/wordml" xmlns:w15="http://schemas.microsoft.com/office/word/2012/wordml" xmlns:w16cex="http://schemas.microsoft.com/office/word/2018/wordml/cex" xmlns:w16cid="http://schemas.microsoft.com/office/word/2016/wordml/cid" xmlns:w16="http://schemas.microsoft.com/office/word/2018/wordml" xmlns:w16sdtdh="http://schemas.microsoft.com/office/word/2020/wordml/sdtdatahash" xmlns:w16se="http://schemas.microsoft.com/office/word/2015/wordml/symex" xmlns:wpg="http://schemas.microsoft.com/office/word/2010/wordprocessingGroup" xmlns:wpi="http://schemas.microsoft.com/office/word/2010/wordprocessingInk" xmlns:wne="http://schemas.microsoft.com/office/word/2006/wordml" xmlns:wps="http://schemas.microsoft.com/office/word/2010/wordprocessingShape" mc:Ignorable="w14 w15 w16se w16cid w16 w16cex w16sdtdh wp14">
+<w:document xmlns:wpc="http://schemas.microsoft.com/office/word/2010/wordprocessingCanvas" xmlns:cx="http://schemas.microsoft.com/office/drawing/2014/chartex" xmlns:cx1="http://schemas.microsoft.com/office/drawing/2015/9/8/chartex" xmlns:mc="http://schemas.openxmlformats.org/markup-compatibility/2006" xmlns:o="urn:schemas-microsoft-com:office:office" xmlns:r="http://schemas.openxmlformats.org/officeDocument/2006/relationships" xmlns:m="http://schemas.openxmlformats.org/officeDocument/2006/math" xmlns:v="urn:schemas-microsoft-com:vml" xmlns:wp14="http://schemas.microsoft.com/office/word/2010/wordprocessingDrawing" xmlns:wp="http://schemas.openxmlformats.org/drawingml/2006/wordprocessingDrawing" xmlns:w10="urn:schemas-microsoft-com:office:word" xmlns:w="http://schemas.openxmlformats.org/wordprocessingml/2006/main" xmlns:w14="http://schemas.microsoft.com/office/word/2010/wordml" xmlns:w15="http://schemas.microsoft.com/office/word/2012/wordml" xmlns:w16se="http://schemas.microsoft.com/office/word/2015/wordml/symex" xmlns:wpg="http://schemas.microsoft.com/office/word/2010/wordprocessingGroup" xmlns:wpi="http://schemas.microsoft.com/office/word/2010/wordprocessingInk" xmlns:wne="http://schemas.microsoft.com/office/word/2006/wordml" xmlns:wps="http://schemas.microsoft.com/office/word/2010/wordprocessingShape" mc:Ignorable="w14 w15 w16se wp14">
   <w:body>
     <w:p>
       <w:pPr>
@@ -305,32 +305,16 @@
         <w:rPr>
           <w:rFonts w:eastAsia="MS Mincho"/>
         </w:rPr>
-        <w:t xml:space="preserve"> Doctoral paper </w:t>
-      </w:r>
-      <w:r>
-        <w:rPr>
-          <w:rFonts w:eastAsia="MS Mincho"/>
-        </w:rPr>
-        <w:t>submissions must strictly comply with a</w:t>
-      </w:r>
-      <w:r>
-        <w:rPr>
-          <w:rFonts w:eastAsia="MS Mincho"/>
-        </w:rPr>
-        <w:t>n</w:t>
-      </w:r>
-      <w:r>
-        <w:rPr>
-          <w:rFonts w:eastAsia="MS Mincho"/>
-        </w:rPr>
-        <w:t xml:space="preserve"> </w:t>
-      </w:r>
-      <w:r>
-        <w:rPr>
-          <w:rFonts w:eastAsia="MS Mincho"/>
-        </w:rPr>
-        <w:t>8</w:t>
-      </w:r>
+        <w:t xml:space="preserve"> Doctoral paper submissions must strictly comply with a </w:t>
+      </w:r>
+      <w:r>
+        <w:rPr>
+          <w:rFonts w:eastAsia="MS Mincho"/>
+        </w:rPr>
+        <w:t>4</w:t>
+      </w:r>
+      <w:bookmarkStart w:id="0" w:name="_GoBack"/>
+      <w:bookmarkEnd w:id="0"/>
       <w:r>
         <w:rPr>
           <w:rFonts w:eastAsia="MS Mincho"/>
@@ -513,7 +497,23 @@
     </w:p>
     <w:p>
       <w:r>
-        <w:t>Define abbreviations and acronyms the first time they are used in the text, even after they have been defined in the abstract. In general, it is best to avoid acronyms in the abstract unless they are critical. Abbreviations such as IEEE, SI, MKS, CGS, sc, dc, and rms do not have to be defined. Do not use abbreviations in the title or heads unless they are unavoidable.</w:t>
+        <w:t xml:space="preserve">Define abbreviations and acronyms the first time they are used in the text, even after they have been defined in the abstract. In general, it is best to avoid acronyms in the abstract unless they are critical. Abbreviations such as IEEE, SI, MKS, CGS, </w:t>
+      </w:r>
+      <w:proofErr w:type="spellStart"/>
+      <w:r>
+        <w:t>sc</w:t>
+      </w:r>
+      <w:proofErr w:type="spellEnd"/>
+      <w:r>
+        <w:t xml:space="preserve">, dc, and </w:t>
+      </w:r>
+      <w:proofErr w:type="spellStart"/>
+      <w:r>
+        <w:t>rms</w:t>
+      </w:r>
+      <w:proofErr w:type="spellEnd"/>
+      <w:r>
+        <w:t xml:space="preserve"> do not have to be defined. Do not use abbreviations in the title or heads unless they are unavoidable.</w:t>
       </w:r>
     </w:p>
     <w:p>
@@ -565,7 +565,15 @@
         <w:pStyle w:val="bulletlist"/>
       </w:pPr>
       <w:r>
-        <w:t>Do not mix complete spellings and abbreviations of units: “Wb/m</w:t>
+        <w:t>Do not mix complete spellings and abbreviations of units: “</w:t>
+      </w:r>
+      <w:proofErr w:type="spellStart"/>
+      <w:r>
+        <w:t>Wb</w:t>
+      </w:r>
+      <w:proofErr w:type="spellEnd"/>
+      <w:r>
+        <w:t>/m</w:t>
       </w:r>
       <w:r>
         <w:rPr>
@@ -574,7 +582,23 @@
         <w:t>2</w:t>
       </w:r>
       <w:r>
-        <w:t>” or “webers per square meter”, not “webers/m</w:t>
+        <w:t>” or “</w:t>
+      </w:r>
+      <w:proofErr w:type="spellStart"/>
+      <w:r>
+        <w:t>webers</w:t>
+      </w:r>
+      <w:proofErr w:type="spellEnd"/>
+      <w:r>
+        <w:t xml:space="preserve"> per square meter”, not “</w:t>
+      </w:r>
+      <w:proofErr w:type="spellStart"/>
+      <w:r>
+        <w:t>webers</w:t>
+      </w:r>
+      <w:proofErr w:type="spellEnd"/>
+      <w:r>
+        <w:t>/m</w:t>
       </w:r>
       <w:r>
         <w:rPr>
@@ -700,15 +724,20 @@
         <w:pStyle w:val="Bodyindent"/>
       </w:pPr>
       <w:r>
-        <w:t>Number equations consecutively. Equation numbers, within parentheses, are to position flush right, as in (1), using a right tab stop. To make your equations more compact, you may use the solidus ( / ), the exp function, or appropriate exponents. Italicize Roman symbols for quantities and variables, but not Greek symbols. Use a long dash rather than a hyphen for a minus sign. Punctuate equations with commas or periods when they are part of a sentence, as in</w:t>
+        <w:t xml:space="preserve">Number equations consecutively. Equation numbers, within parentheses, are to position flush right, as in (1), using a right tab stop. To make your equations more compact, you may use the solidus ( / ), the </w:t>
+      </w:r>
+      <w:proofErr w:type="spellStart"/>
+      <w:r>
+        <w:t>exp</w:t>
+      </w:r>
+      <w:proofErr w:type="spellEnd"/>
+      <w:r>
+        <w:t xml:space="preserve"> function, or appropriate exponents. Italicize Roman symbols for quantities and variables, but not Greek symbols. Use a long dash rather than a hyphen for a minus sign. Punctuate equations with commas or periods when they are part of a sentence, as in</w:t>
       </w:r>
     </w:p>
     <w:p>
       <w:pPr>
         <w:pStyle w:val="equation"/>
-        <w:rPr>
-          <w:rFonts w:hint="eastAsia"/>
-        </w:rPr>
       </w:pPr>
       <w:r>
         <w:tab/>
@@ -1300,9 +1329,6 @@
         </w:rPr>
       </w:pPr>
       <w:r>
-        <w:rPr>
-          <w:lang w:val="de-DE" w:eastAsia="de-DE"/>
-        </w:rPr>
         <mc:AlternateContent>
           <mc:Choice Requires="wps">
             <w:drawing>
@@ -1402,7 +1428,7 @@
               </wp:anchor>
             </w:drawing>
           </mc:Choice>
-          <mc:Fallback>
+          <mc:Fallback xmlns:w16sdtdh="http://schemas.microsoft.com/office/word/2020/wordml/sdtdatahash" xmlns:w16="http://schemas.microsoft.com/office/word/2018/wordml" xmlns:w16cid="http://schemas.microsoft.com/office/word/2016/wordml/cid" xmlns:w16cex="http://schemas.microsoft.com/office/word/2018/wordml/cex" xmlns:am3d="http://schemas.microsoft.com/office/drawing/2017/model3d" xmlns:aink="http://schemas.microsoft.com/office/drawing/2016/ink" xmlns:cx8="http://schemas.microsoft.com/office/drawing/2016/5/14/chartex" xmlns:cx7="http://schemas.microsoft.com/office/drawing/2016/5/13/chartex" xmlns:cx6="http://schemas.microsoft.com/office/drawing/2016/5/12/chartex" xmlns:cx5="http://schemas.microsoft.com/office/drawing/2016/5/11/chartex" xmlns:cx4="http://schemas.microsoft.com/office/drawing/2016/5/10/chartex" xmlns:cx3="http://schemas.microsoft.com/office/drawing/2016/5/9/chartex" xmlns:cx2="http://schemas.microsoft.com/office/drawing/2015/10/21/chartex">
             <w:pict>
               <v:shapetype w14:anchorId="1317A75D" id="_x0000_t202" coordsize="21600,21600" o:spt="202" path="m,l,21600r21600,l21600,xe">
                 <v:stroke joinstyle="miter"/>
@@ -1493,7 +1519,15 @@
     </w:p>
     <w:p>
       <w:r>
-        <w:t>The preferred spelling of the word “acknowledgment” in America is without an “e” after the “g”. Avoid the stilted expression, “One of us (R. B. G.) thanks . . .”  Instead, try “R. B. G. thanks”. Put sponsor acknowledgments in the unnum-bered footnote on the first page.</w:t>
+        <w:t xml:space="preserve">The preferred spelling of the word “acknowledgment” in America is without an “e” after the “g”. Avoid the stilted expression, “One of us (R. B. G.) thanks . . .”  Instead, try “R. B. G. thanks”. Put sponsor acknowledgments in the </w:t>
+      </w:r>
+      <w:proofErr w:type="spellStart"/>
+      <w:r>
+        <w:t>unnum-bered</w:t>
+      </w:r>
+      <w:proofErr w:type="spellEnd"/>
+      <w:r>
+        <w:t xml:space="preserve"> footnote on the first page.</w:t>
       </w:r>
     </w:p>
     <w:p>
@@ -1616,7 +1650,7 @@
 </file>
 
 <file path=word/endnotes.xml><?xml version="1.0" encoding="utf-8"?>
-<w:endnotes xmlns:wpc="http://schemas.microsoft.com/office/word/2010/wordprocessingCanvas" xmlns:cx="http://schemas.microsoft.com/office/drawing/2014/chartex" xmlns:cx1="http://schemas.microsoft.com/office/drawing/2015/9/8/chartex" xmlns:cx2="http://schemas.microsoft.com/office/drawing/2015/10/21/chartex" xmlns:cx3="http://schemas.microsoft.com/office/drawing/2016/5/9/chartex" xmlns:cx4="http://schemas.microsoft.com/office/drawing/2016/5/10/chartex" xmlns:cx5="http://schemas.microsoft.com/office/drawing/2016/5/11/chartex" xmlns:cx6="http://schemas.microsoft.com/office/drawing/2016/5/12/chartex" xmlns:cx7="http://schemas.microsoft.com/office/drawing/2016/5/13/chartex" xmlns:cx8="http://schemas.microsoft.com/office/drawing/2016/5/14/chartex" xmlns:mc="http://schemas.openxmlformats.org/markup-compatibility/2006" xmlns:aink="http://schemas.microsoft.com/office/drawing/2016/ink" xmlns:am3d="http://schemas.microsoft.com/office/drawing/2017/model3d" xmlns:o="urn:schemas-microsoft-com:office:office" xmlns:r="http://schemas.openxmlformats.org/officeDocument/2006/relationships" xmlns:m="http://schemas.openxmlformats.org/officeDocument/2006/math" xmlns:v="urn:schemas-microsoft-com:vml" xmlns:wp14="http://schemas.microsoft.com/office/word/2010/wordprocessingDrawing" xmlns:wp="http://schemas.openxmlformats.org/drawingml/2006/wordprocessingDrawing" xmlns:w10="urn:schemas-microsoft-com:office:word" xmlns:w="http://schemas.openxmlformats.org/wordprocessingml/2006/main" xmlns:w14="http://schemas.microsoft.com/office/word/2010/wordml" xmlns:w15="http://schemas.microsoft.com/office/word/2012/wordml" xmlns:w16cex="http://schemas.microsoft.com/office/word/2018/wordml/cex" xmlns:w16cid="http://schemas.microsoft.com/office/word/2016/wordml/cid" xmlns:w16="http://schemas.microsoft.com/office/word/2018/wordml" xmlns:w16sdtdh="http://schemas.microsoft.com/office/word/2020/wordml/sdtdatahash" xmlns:w16se="http://schemas.microsoft.com/office/word/2015/wordml/symex" xmlns:wpg="http://schemas.microsoft.com/office/word/2010/wordprocessingGroup" xmlns:wpi="http://schemas.microsoft.com/office/word/2010/wordprocessingInk" xmlns:wne="http://schemas.microsoft.com/office/word/2006/wordml" xmlns:wps="http://schemas.microsoft.com/office/word/2010/wordprocessingShape" mc:Ignorable="w14 w15 w16se w16cid w16 w16cex w16sdtdh wp14">
+<w:endnotes xmlns:wpc="http://schemas.microsoft.com/office/word/2010/wordprocessingCanvas" xmlns:cx="http://schemas.microsoft.com/office/drawing/2014/chartex" xmlns:cx1="http://schemas.microsoft.com/office/drawing/2015/9/8/chartex" xmlns:mc="http://schemas.openxmlformats.org/markup-compatibility/2006" xmlns:o="urn:schemas-microsoft-com:office:office" xmlns:r="http://schemas.openxmlformats.org/officeDocument/2006/relationships" xmlns:m="http://schemas.openxmlformats.org/officeDocument/2006/math" xmlns:v="urn:schemas-microsoft-com:vml" xmlns:wp14="http://schemas.microsoft.com/office/word/2010/wordprocessingDrawing" xmlns:wp="http://schemas.openxmlformats.org/drawingml/2006/wordprocessingDrawing" xmlns:w10="urn:schemas-microsoft-com:office:word" xmlns:w="http://schemas.openxmlformats.org/wordprocessingml/2006/main" xmlns:w14="http://schemas.microsoft.com/office/word/2010/wordml" xmlns:w15="http://schemas.microsoft.com/office/word/2012/wordml" xmlns:w16se="http://schemas.microsoft.com/office/word/2015/wordml/symex" xmlns:wpg="http://schemas.microsoft.com/office/word/2010/wordprocessingGroup" xmlns:wpi="http://schemas.microsoft.com/office/word/2010/wordprocessingInk" xmlns:wne="http://schemas.microsoft.com/office/word/2006/wordml" xmlns:wps="http://schemas.microsoft.com/office/word/2010/wordprocessingShape" mc:Ignorable="w14 w15 w16se wp14">
   <w:endnote w:type="separator" w:id="-1">
     <w:p>
       <w:r>
@@ -1635,7 +1669,7 @@
 </file>
 
 <file path=word/footer1.xml><?xml version="1.0" encoding="utf-8"?>
-<w:ftr xmlns:wpc="http://schemas.microsoft.com/office/word/2010/wordprocessingCanvas" xmlns:cx="http://schemas.microsoft.com/office/drawing/2014/chartex" xmlns:cx1="http://schemas.microsoft.com/office/drawing/2015/9/8/chartex" xmlns:cx2="http://schemas.microsoft.com/office/drawing/2015/10/21/chartex" xmlns:cx3="http://schemas.microsoft.com/office/drawing/2016/5/9/chartex" xmlns:cx4="http://schemas.microsoft.com/office/drawing/2016/5/10/chartex" xmlns:cx5="http://schemas.microsoft.com/office/drawing/2016/5/11/chartex" xmlns:cx6="http://schemas.microsoft.com/office/drawing/2016/5/12/chartex" xmlns:cx7="http://schemas.microsoft.com/office/drawing/2016/5/13/chartex" xmlns:cx8="http://schemas.microsoft.com/office/drawing/2016/5/14/chartex" xmlns:mc="http://schemas.openxmlformats.org/markup-compatibility/2006" xmlns:aink="http://schemas.microsoft.com/office/drawing/2016/ink" xmlns:am3d="http://schemas.microsoft.com/office/drawing/2017/model3d" xmlns:o="urn:schemas-microsoft-com:office:office" xmlns:r="http://schemas.openxmlformats.org/officeDocument/2006/relationships" xmlns:m="http://schemas.openxmlformats.org/officeDocument/2006/math" xmlns:v="urn:schemas-microsoft-com:vml" xmlns:wp14="http://schemas.microsoft.com/office/word/2010/wordprocessingDrawing" xmlns:wp="http://schemas.openxmlformats.org/drawingml/2006/wordprocessingDrawing" xmlns:w10="urn:schemas-microsoft-com:office:word" xmlns:w="http://schemas.openxmlformats.org/wordprocessingml/2006/main" xmlns:w14="http://schemas.microsoft.com/office/word/2010/wordml" xmlns:w15="http://schemas.microsoft.com/office/word/2012/wordml" xmlns:w16cex="http://schemas.microsoft.com/office/word/2018/wordml/cex" xmlns:w16cid="http://schemas.microsoft.com/office/word/2016/wordml/cid" xmlns:w16="http://schemas.microsoft.com/office/word/2018/wordml" xmlns:w16sdtdh="http://schemas.microsoft.com/office/word/2020/wordml/sdtdatahash" xmlns:w16se="http://schemas.microsoft.com/office/word/2015/wordml/symex" xmlns:wpg="http://schemas.microsoft.com/office/word/2010/wordprocessingGroup" xmlns:wpi="http://schemas.microsoft.com/office/word/2010/wordprocessingInk" xmlns:wne="http://schemas.microsoft.com/office/word/2006/wordml" xmlns:wps="http://schemas.microsoft.com/office/word/2010/wordprocessingShape" mc:Ignorable="w14 w15 w16se w16cid w16 w16cex w16sdtdh wp14">
+<w:ftr xmlns:wpc="http://schemas.microsoft.com/office/word/2010/wordprocessingCanvas" xmlns:cx="http://schemas.microsoft.com/office/drawing/2014/chartex" xmlns:cx1="http://schemas.microsoft.com/office/drawing/2015/9/8/chartex" xmlns:mc="http://schemas.openxmlformats.org/markup-compatibility/2006" xmlns:o="urn:schemas-microsoft-com:office:office" xmlns:r="http://schemas.openxmlformats.org/officeDocument/2006/relationships" xmlns:m="http://schemas.openxmlformats.org/officeDocument/2006/math" xmlns:v="urn:schemas-microsoft-com:vml" xmlns:wp14="http://schemas.microsoft.com/office/word/2010/wordprocessingDrawing" xmlns:wp="http://schemas.openxmlformats.org/drawingml/2006/wordprocessingDrawing" xmlns:w10="urn:schemas-microsoft-com:office:word" xmlns:w="http://schemas.openxmlformats.org/wordprocessingml/2006/main" xmlns:w14="http://schemas.microsoft.com/office/word/2010/wordml" xmlns:w15="http://schemas.microsoft.com/office/word/2012/wordml" xmlns:w16se="http://schemas.microsoft.com/office/word/2015/wordml/symex" xmlns:wpg="http://schemas.microsoft.com/office/word/2010/wordprocessingGroup" xmlns:wpi="http://schemas.microsoft.com/office/word/2010/wordprocessingInk" xmlns:wne="http://schemas.microsoft.com/office/word/2006/wordml" xmlns:wps="http://schemas.microsoft.com/office/word/2010/wordprocessingShape" mc:Ignorable="w14 w15 w16se wp14">
   <w:p>
     <w:pPr>
       <w:pStyle w:val="Footer"/>
@@ -1672,7 +1706,7 @@
 </file>
 
 <file path=word/footnotes.xml><?xml version="1.0" encoding="utf-8"?>
-<w:footnotes xmlns:wpc="http://schemas.microsoft.com/office/word/2010/wordprocessingCanvas" xmlns:cx="http://schemas.microsoft.com/office/drawing/2014/chartex" xmlns:cx1="http://schemas.microsoft.com/office/drawing/2015/9/8/chartex" xmlns:cx2="http://schemas.microsoft.com/office/drawing/2015/10/21/chartex" xmlns:cx3="http://schemas.microsoft.com/office/drawing/2016/5/9/chartex" xmlns:cx4="http://schemas.microsoft.com/office/drawing/2016/5/10/chartex" xmlns:cx5="http://schemas.microsoft.com/office/drawing/2016/5/11/chartex" xmlns:cx6="http://schemas.microsoft.com/office/drawing/2016/5/12/chartex" xmlns:cx7="http://schemas.microsoft.com/office/drawing/2016/5/13/chartex" xmlns:cx8="http://schemas.microsoft.com/office/drawing/2016/5/14/chartex" xmlns:mc="http://schemas.openxmlformats.org/markup-compatibility/2006" xmlns:aink="http://schemas.microsoft.com/office/drawing/2016/ink" xmlns:am3d="http://schemas.microsoft.com/office/drawing/2017/model3d" xmlns:o="urn:schemas-microsoft-com:office:office" xmlns:r="http://schemas.openxmlformats.org/officeDocument/2006/relationships" xmlns:m="http://schemas.openxmlformats.org/officeDocument/2006/math" xmlns:v="urn:schemas-microsoft-com:vml" xmlns:wp14="http://schemas.microsoft.com/office/word/2010/wordprocessingDrawing" xmlns:wp="http://schemas.openxmlformats.org/drawingml/2006/wordprocessingDrawing" xmlns:w10="urn:schemas-microsoft-com:office:word" xmlns:w="http://schemas.openxmlformats.org/wordprocessingml/2006/main" xmlns:w14="http://schemas.microsoft.com/office/word/2010/wordml" xmlns:w15="http://schemas.microsoft.com/office/word/2012/wordml" xmlns:w16cex="http://schemas.microsoft.com/office/word/2018/wordml/cex" xmlns:w16cid="http://schemas.microsoft.com/office/word/2016/wordml/cid" xmlns:w16="http://schemas.microsoft.com/office/word/2018/wordml" xmlns:w16sdtdh="http://schemas.microsoft.com/office/word/2020/wordml/sdtdatahash" xmlns:w16se="http://schemas.microsoft.com/office/word/2015/wordml/symex" xmlns:wpg="http://schemas.microsoft.com/office/word/2010/wordprocessingGroup" xmlns:wpi="http://schemas.microsoft.com/office/word/2010/wordprocessingInk" xmlns:wne="http://schemas.microsoft.com/office/word/2006/wordml" xmlns:wps="http://schemas.microsoft.com/office/word/2010/wordprocessingShape" mc:Ignorable="w14 w15 w16se w16cid w16 w16cex w16sdtdh wp14">
+<w:footnotes xmlns:wpc="http://schemas.microsoft.com/office/word/2010/wordprocessingCanvas" xmlns:cx="http://schemas.microsoft.com/office/drawing/2014/chartex" xmlns:cx1="http://schemas.microsoft.com/office/drawing/2015/9/8/chartex" xmlns:mc="http://schemas.openxmlformats.org/markup-compatibility/2006" xmlns:o="urn:schemas-microsoft-com:office:office" xmlns:r="http://schemas.openxmlformats.org/officeDocument/2006/relationships" xmlns:m="http://schemas.openxmlformats.org/officeDocument/2006/math" xmlns:v="urn:schemas-microsoft-com:vml" xmlns:wp14="http://schemas.microsoft.com/office/word/2010/wordprocessingDrawing" xmlns:wp="http://schemas.openxmlformats.org/drawingml/2006/wordprocessingDrawing" xmlns:w10="urn:schemas-microsoft-com:office:word" xmlns:w="http://schemas.openxmlformats.org/wordprocessingml/2006/main" xmlns:w14="http://schemas.microsoft.com/office/word/2010/wordml" xmlns:w15="http://schemas.microsoft.com/office/word/2012/wordml" xmlns:w16se="http://schemas.microsoft.com/office/word/2015/wordml/symex" xmlns:wpg="http://schemas.microsoft.com/office/word/2010/wordprocessingGroup" xmlns:wpi="http://schemas.microsoft.com/office/word/2010/wordprocessingInk" xmlns:wne="http://schemas.microsoft.com/office/word/2006/wordml" xmlns:wps="http://schemas.microsoft.com/office/word/2010/wordprocessingShape" mc:Ignorable="w14 w15 w16se wp14">
   <w:footnote w:type="separator" w:id="-1">
     <w:p>
       <w:r>
@@ -1691,7 +1725,7 @@
 </file>
 
 <file path=word/header1.xml><?xml version="1.0" encoding="utf-8"?>
-<w:hdr xmlns:wpc="http://schemas.microsoft.com/office/word/2010/wordprocessingCanvas" xmlns:cx="http://schemas.microsoft.com/office/drawing/2014/chartex" xmlns:cx1="http://schemas.microsoft.com/office/drawing/2015/9/8/chartex" xmlns:cx2="http://schemas.microsoft.com/office/drawing/2015/10/21/chartex" xmlns:cx3="http://schemas.microsoft.com/office/drawing/2016/5/9/chartex" xmlns:cx4="http://schemas.microsoft.com/office/drawing/2016/5/10/chartex" xmlns:cx5="http://schemas.microsoft.com/office/drawing/2016/5/11/chartex" xmlns:cx6="http://schemas.microsoft.com/office/drawing/2016/5/12/chartex" xmlns:cx7="http://schemas.microsoft.com/office/drawing/2016/5/13/chartex" xmlns:cx8="http://schemas.microsoft.com/office/drawing/2016/5/14/chartex" xmlns:mc="http://schemas.openxmlformats.org/markup-compatibility/2006" xmlns:aink="http://schemas.microsoft.com/office/drawing/2016/ink" xmlns:am3d="http://schemas.microsoft.com/office/drawing/2017/model3d" xmlns:o="urn:schemas-microsoft-com:office:office" xmlns:r="http://schemas.openxmlformats.org/officeDocument/2006/relationships" xmlns:m="http://schemas.openxmlformats.org/officeDocument/2006/math" xmlns:v="urn:schemas-microsoft-com:vml" xmlns:wp14="http://schemas.microsoft.com/office/word/2010/wordprocessingDrawing" xmlns:wp="http://schemas.openxmlformats.org/drawingml/2006/wordprocessingDrawing" xmlns:w10="urn:schemas-microsoft-com:office:word" xmlns:w="http://schemas.openxmlformats.org/wordprocessingml/2006/main" xmlns:w14="http://schemas.microsoft.com/office/word/2010/wordml" xmlns:w15="http://schemas.microsoft.com/office/word/2012/wordml" xmlns:w16cex="http://schemas.microsoft.com/office/word/2018/wordml/cex" xmlns:w16cid="http://schemas.microsoft.com/office/word/2016/wordml/cid" xmlns:w16="http://schemas.microsoft.com/office/word/2018/wordml" xmlns:w16sdtdh="http://schemas.microsoft.com/office/word/2020/wordml/sdtdatahash" xmlns:w16se="http://schemas.microsoft.com/office/word/2015/wordml/symex" xmlns:wpg="http://schemas.microsoft.com/office/word/2010/wordprocessingGroup" xmlns:wpi="http://schemas.microsoft.com/office/word/2010/wordprocessingInk" xmlns:wne="http://schemas.microsoft.com/office/word/2006/wordml" xmlns:wps="http://schemas.microsoft.com/office/word/2010/wordprocessingShape" mc:Ignorable="w14 w15 w16se w16cid w16 w16cex w16sdtdh wp14">
+<w:hdr xmlns:wpc="http://schemas.microsoft.com/office/word/2010/wordprocessingCanvas" xmlns:cx="http://schemas.microsoft.com/office/drawing/2014/chartex" xmlns:cx1="http://schemas.microsoft.com/office/drawing/2015/9/8/chartex" xmlns:mc="http://schemas.openxmlformats.org/markup-compatibility/2006" xmlns:o="urn:schemas-microsoft-com:office:office" xmlns:r="http://schemas.openxmlformats.org/officeDocument/2006/relationships" xmlns:m="http://schemas.openxmlformats.org/officeDocument/2006/math" xmlns:v="urn:schemas-microsoft-com:vml" xmlns:wp14="http://schemas.microsoft.com/office/word/2010/wordprocessingDrawing" xmlns:wp="http://schemas.openxmlformats.org/drawingml/2006/wordprocessingDrawing" xmlns:w10="urn:schemas-microsoft-com:office:word" xmlns:w="http://schemas.openxmlformats.org/wordprocessingml/2006/main" xmlns:w14="http://schemas.microsoft.com/office/word/2010/wordml" xmlns:w15="http://schemas.microsoft.com/office/word/2012/wordml" xmlns:w16se="http://schemas.microsoft.com/office/word/2015/wordml/symex" xmlns:wpg="http://schemas.microsoft.com/office/word/2010/wordprocessingGroup" xmlns:wpi="http://schemas.microsoft.com/office/word/2010/wordprocessingInk" xmlns:wne="http://schemas.microsoft.com/office/word/2006/wordml" xmlns:wps="http://schemas.microsoft.com/office/word/2010/wordprocessingShape" mc:Ignorable="w14 w15 w16se wp14">
   <w:p>
     <w:pPr>
       <w:pStyle w:val="Header"/>
@@ -1710,7 +1744,7 @@
 </file>
 
 <file path=word/numbering.xml><?xml version="1.0" encoding="utf-8"?>
-<w:numbering xmlns:wpc="http://schemas.microsoft.com/office/word/2010/wordprocessingCanvas" xmlns:cx="http://schemas.microsoft.com/office/drawing/2014/chartex" xmlns:cx1="http://schemas.microsoft.com/office/drawing/2015/9/8/chartex" xmlns:cx2="http://schemas.microsoft.com/office/drawing/2015/10/21/chartex" xmlns:cx3="http://schemas.microsoft.com/office/drawing/2016/5/9/chartex" xmlns:cx4="http://schemas.microsoft.com/office/drawing/2016/5/10/chartex" xmlns:cx5="http://schemas.microsoft.com/office/drawing/2016/5/11/chartex" xmlns:cx6="http://schemas.microsoft.com/office/drawing/2016/5/12/chartex" xmlns:cx7="http://schemas.microsoft.com/office/drawing/2016/5/13/chartex" xmlns:cx8="http://schemas.microsoft.com/office/drawing/2016/5/14/chartex" xmlns:mc="http://schemas.openxmlformats.org/markup-compatibility/2006" xmlns:aink="http://schemas.microsoft.com/office/drawing/2016/ink" xmlns:am3d="http://schemas.microsoft.com/office/drawing/2017/model3d" xmlns:o="urn:schemas-microsoft-com:office:office" xmlns:r="http://schemas.openxmlformats.org/officeDocument/2006/relationships" xmlns:m="http://schemas.openxmlformats.org/officeDocument/2006/math" xmlns:v="urn:schemas-microsoft-com:vml" xmlns:wp14="http://schemas.microsoft.com/office/word/2010/wordprocessingDrawing" xmlns:wp="http://schemas.openxmlformats.org/drawingml/2006/wordprocessingDrawing" xmlns:w10="urn:schemas-microsoft-com:office:word" xmlns:w="http://schemas.openxmlformats.org/wordprocessingml/2006/main" xmlns:w14="http://schemas.microsoft.com/office/word/2010/wordml" xmlns:w15="http://schemas.microsoft.com/office/word/2012/wordml" xmlns:w16cex="http://schemas.microsoft.com/office/word/2018/wordml/cex" xmlns:w16cid="http://schemas.microsoft.com/office/word/2016/wordml/cid" xmlns:w16="http://schemas.microsoft.com/office/word/2018/wordml" xmlns:w16sdtdh="http://schemas.microsoft.com/office/word/2020/wordml/sdtdatahash" xmlns:w16se="http://schemas.microsoft.com/office/word/2015/wordml/symex" xmlns:wpg="http://schemas.microsoft.com/office/word/2010/wordprocessingGroup" xmlns:wpi="http://schemas.microsoft.com/office/word/2010/wordprocessingInk" xmlns:wne="http://schemas.microsoft.com/office/word/2006/wordml" xmlns:wps="http://schemas.microsoft.com/office/word/2010/wordprocessingShape" mc:Ignorable="w14 w15 w16se w16cid w16 w16cex w16sdtdh wp14">
+<w:numbering xmlns:wpc="http://schemas.microsoft.com/office/word/2010/wordprocessingCanvas" xmlns:cx="http://schemas.microsoft.com/office/drawing/2014/chartex" xmlns:cx1="http://schemas.microsoft.com/office/drawing/2015/9/8/chartex" xmlns:mc="http://schemas.openxmlformats.org/markup-compatibility/2006" xmlns:o="urn:schemas-microsoft-com:office:office" xmlns:r="http://schemas.openxmlformats.org/officeDocument/2006/relationships" xmlns:m="http://schemas.openxmlformats.org/officeDocument/2006/math" xmlns:v="urn:schemas-microsoft-com:vml" xmlns:wp14="http://schemas.microsoft.com/office/word/2010/wordprocessingDrawing" xmlns:wp="http://schemas.openxmlformats.org/drawingml/2006/wordprocessingDrawing" xmlns:w10="urn:schemas-microsoft-com:office:word" xmlns:w="http://schemas.openxmlformats.org/wordprocessingml/2006/main" xmlns:w14="http://schemas.microsoft.com/office/word/2010/wordml" xmlns:w15="http://schemas.microsoft.com/office/word/2012/wordml" xmlns:w16se="http://schemas.microsoft.com/office/word/2015/wordml/symex" xmlns:wpg="http://schemas.microsoft.com/office/word/2010/wordprocessingGroup" xmlns:wpi="http://schemas.microsoft.com/office/word/2010/wordprocessingInk" xmlns:wne="http://schemas.microsoft.com/office/word/2006/wordml" xmlns:wps="http://schemas.microsoft.com/office/word/2010/wordprocessingShape" mc:Ignorable="w14 w15 w16se wp14">
   <w:abstractNum w:abstractNumId="0" w15:restartNumberingAfterBreak="0">
     <w:nsid w:val="20AF0333"/>
     <w:multiLevelType w:val="hybridMultilevel"/>
@@ -2523,7 +2557,7 @@
 </file>
 
 <file path=word/styles.xml><?xml version="1.0" encoding="utf-8"?>
-<w:styles xmlns:mc="http://schemas.openxmlformats.org/markup-compatibility/2006" xmlns:r="http://schemas.openxmlformats.org/officeDocument/2006/relationships" xmlns:w="http://schemas.openxmlformats.org/wordprocessingml/2006/main" xmlns:w14="http://schemas.microsoft.com/office/word/2010/wordml" xmlns:w15="http://schemas.microsoft.com/office/word/2012/wordml" xmlns:w16cex="http://schemas.microsoft.com/office/word/2018/wordml/cex" xmlns:w16cid="http://schemas.microsoft.com/office/word/2016/wordml/cid" xmlns:w16="http://schemas.microsoft.com/office/word/2018/wordml" xmlns:w16sdtdh="http://schemas.microsoft.com/office/word/2020/wordml/sdtdatahash" xmlns:w16se="http://schemas.microsoft.com/office/word/2015/wordml/symex" mc:Ignorable="w14 w15 w16se w16cid w16 w16cex w16sdtdh">
+<w:styles xmlns:mc="http://schemas.openxmlformats.org/markup-compatibility/2006" xmlns:r="http://schemas.openxmlformats.org/officeDocument/2006/relationships" xmlns:w="http://schemas.openxmlformats.org/wordprocessingml/2006/main" xmlns:w14="http://schemas.microsoft.com/office/word/2010/wordml" xmlns:w15="http://schemas.microsoft.com/office/word/2012/wordml" xmlns:w16se="http://schemas.microsoft.com/office/word/2015/wordml/symex" mc:Ignorable="w14 w15 w16se">
   <w:docDefaults>
     <w:rPrDefault>
       <w:rPr>
@@ -2533,7 +2567,7 @@
     </w:rPrDefault>
     <w:pPrDefault/>
   </w:docDefaults>
-  <w:latentStyles w:defLockedState="0" w:defUIPriority="0" w:defSemiHidden="0" w:defUnhideWhenUsed="0" w:defQFormat="0" w:count="376">
+  <w:latentStyles w:defLockedState="0" w:defUIPriority="0" w:defSemiHidden="0" w:defUnhideWhenUsed="0" w:defQFormat="0" w:count="371">
     <w:lsdException w:name="Normal" w:qFormat="1"/>
     <w:lsdException w:name="heading 1" w:qFormat="1"/>
     <w:lsdException w:name="heading 2" w:qFormat="1"/>
@@ -2809,11 +2843,6 @@
     <w:lsdException w:name="List Table 5 Dark Accent 6" w:uiPriority="50"/>
     <w:lsdException w:name="List Table 6 Colorful Accent 6" w:uiPriority="51"/>
     <w:lsdException w:name="List Table 7 Colorful Accent 6" w:uiPriority="52"/>
-    <w:lsdException w:name="Mention" w:semiHidden="1" w:uiPriority="99" w:unhideWhenUsed="1"/>
-    <w:lsdException w:name="Smart Hyperlink" w:semiHidden="1" w:uiPriority="99" w:unhideWhenUsed="1"/>
-    <w:lsdException w:name="Hashtag" w:semiHidden="1" w:uiPriority="99" w:unhideWhenUsed="1"/>
-    <w:lsdException w:name="Unresolved Mention" w:semiHidden="1" w:uiPriority="99" w:unhideWhenUsed="1"/>
-    <w:lsdException w:name="Smart Link" w:semiHidden="1" w:uiPriority="99" w:unhideWhenUsed="1"/>
   </w:latentStyles>
   <w:style w:type="paragraph" w:default="1" w:styleId="Normal">
     <w:name w:val="Normal"/>

</xml_diff>